<commit_message>
Lab 11 exercise posted.
</commit_message>
<xml_diff>
--- a/201L Lab documents/Lab#1/Lab01.docx
+++ b/201L Lab documents/Lab#1/Lab01.docx
@@ -1272,7 +1272,8 @@
       </w:pPr>
     </w:p>
     <w:sectPr>
-      <w:footerReference w:type="default" r:id="rId18"/>
+      <w:headerReference w:type="default" r:id="rId18"/>
+      <w:footerReference w:type="default" r:id="rId19"/>
       <w:pgSz w:w="12240" w:h="15840"/>
       <w:pgMar w:top="1152" w:right="1440" w:bottom="1152" w:left="1440" w:header="720" w:footer="720" w:gutter="0"/>
       <w:cols w:space="720"/>
@@ -1448,6 +1449,19 @@
     </w:p>
   </w:footnote>
 </w:footnotes>
+</file>
+
+<file path=word/header1.xml><?xml version="1.0" encoding="utf-8"?>
+<w:hdr xmlns:ve="http://schemas.openxmlformats.org/markup-compatibility/2006" xmlns:o="urn:schemas-microsoft-com:office:office" xmlns:r="http://schemas.openxmlformats.org/officeDocument/2006/relationships" xmlns:m="http://schemas.openxmlformats.org/officeDocument/2006/math" xmlns:v="urn:schemas-microsoft-com:vml" xmlns:wp="http://schemas.openxmlformats.org/drawingml/2006/wordprocessingDrawing" xmlns:w10="urn:schemas-microsoft-com:office:word" xmlns:w="http://schemas.openxmlformats.org/wordprocessingml/2006/main" xmlns:wne="http://schemas.microsoft.com/office/word/2006/wordml">
+  <w:p>
+    <w:pPr>
+      <w:pStyle w:val="Header"/>
+    </w:pPr>
+    <w:r>
+      <w:t>6/13/2013</w:t>
+    </w:r>
+  </w:p>
+</w:hdr>
 </file>
 
 <file path=word/numbering.xml><?xml version="1.0" encoding="utf-8"?>

</xml_diff>